<commit_message>
resume - job title fixes
</commit_message>
<xml_diff>
--- a/Ariff Jeff - Resume - Print.docx
+++ b/Ariff Jeff - Resume - Print.docx
@@ -3787,7 +3787,7 @@
       <w:pPr>
         <w:pStyle w:val="BodyText"/>
         <w:spacing w:line="264" w:lineRule="auto" w:before="187"/>
-        <w:ind w:left="100" w:right="3820"/>
+        <w:ind w:left="100" w:right="3601"/>
         <w:rPr>
           <w:b w:val="0"/>
         </w:rPr>
@@ -3798,63 +3798,7 @@
           <w:color w:val="231F20"/>
           <w:spacing w:val="-2"/>
         </w:rPr>
-        <w:t>Shop</w:t>
-      </w:r>
-      <w:r>
-        <w:rPr>
-          <w:b w:val="0"/>
-          <w:color w:val="231F20"/>
-          <w:spacing w:val="-4"/>
-        </w:rPr>
-        <w:t> </w:t>
-      </w:r>
-      <w:r>
-        <w:rPr>
-          <w:b w:val="0"/>
-          <w:color w:val="231F20"/>
-          <w:spacing w:val="-2"/>
-        </w:rPr>
-        <w:t>Technician,</w:t>
-      </w:r>
-      <w:r>
-        <w:rPr>
-          <w:b w:val="0"/>
-          <w:color w:val="231F20"/>
-          <w:spacing w:val="-4"/>
-        </w:rPr>
-        <w:t> </w:t>
-      </w:r>
-      <w:r>
-        <w:rPr>
-          <w:b w:val="0"/>
-          <w:color w:val="231F20"/>
-          <w:spacing w:val="-2"/>
-        </w:rPr>
-        <w:t>Producer,</w:t>
-      </w:r>
-      <w:r>
-        <w:rPr>
-          <w:b w:val="0"/>
-          <w:color w:val="231F20"/>
-          <w:spacing w:val="-4"/>
-        </w:rPr>
-        <w:t> </w:t>
-      </w:r>
-      <w:r>
-        <w:rPr>
-          <w:b w:val="0"/>
-          <w:color w:val="231F20"/>
-          <w:spacing w:val="-2"/>
-        </w:rPr>
-        <w:t>Software</w:t>
-      </w:r>
-      <w:r>
-        <w:rPr>
-          <w:b w:val="0"/>
-          <w:color w:val="231F20"/>
-          <w:spacing w:val="-4"/>
-        </w:rPr>
-        <w:t> </w:t>
+        <w:t>Technician, Graphic Designer, Software </w:t>
       </w:r>
       <w:r>
         <w:rPr>
@@ -4491,42 +4435,12 @@
     <w:p>
       <w:pPr>
         <w:pStyle w:val="BodyText"/>
-        <w:spacing w:line="295" w:lineRule="auto" w:before="184"/>
-        <w:ind w:left="100" w:right="5050"/>
-        <w:rPr>
-          <w:b w:val="0"/>
-        </w:rPr>
-      </w:pPr>
-      <w:r>
-        <w:rPr>
-          <w:b w:val="0"/>
-          <w:color w:val="231F20"/>
-        </w:rPr>
-        <w:t>Pipeline</w:t>
-      </w:r>
-      <w:r>
-        <w:rPr>
-          <w:b w:val="0"/>
-          <w:color w:val="231F20"/>
-          <w:spacing w:val="-14"/>
-        </w:rPr>
-        <w:t> </w:t>
-      </w:r>
-      <w:r>
-        <w:rPr>
-          <w:b w:val="0"/>
-          <w:color w:val="231F20"/>
-        </w:rPr>
-        <w:t>Developer,</w:t>
-      </w:r>
-      <w:r>
-        <w:rPr>
-          <w:b w:val="0"/>
-          <w:color w:val="231F20"/>
-          <w:spacing w:val="-13"/>
-        </w:rPr>
-        <w:t> </w:t>
-      </w:r>
+        <w:spacing w:before="184"/>
+        <w:ind w:left="100"/>
+        <w:rPr>
+          <w:b w:val="0"/>
+        </w:rPr>
+      </w:pPr>
       <w:r>
         <w:rPr>
           <w:b w:val="0"/>
@@ -4538,16 +4452,34 @@
         <w:rPr>
           <w:b w:val="0"/>
           <w:color w:val="231F20"/>
-          <w:spacing w:val="-14"/>
-        </w:rPr>
-        <w:t> </w:t>
-      </w:r>
-      <w:r>
-        <w:rPr>
-          <w:b w:val="0"/>
-          <w:color w:val="231F20"/>
-        </w:rPr>
-        <w:t>Designer UConn</w:t>
+          <w:spacing w:val="-5"/>
+        </w:rPr>
+        <w:t> </w:t>
+      </w:r>
+      <w:r>
+        <w:rPr>
+          <w:b w:val="0"/>
+          <w:color w:val="231F20"/>
+          <w:spacing w:val="-2"/>
+        </w:rPr>
+        <w:t>Designer</w:t>
+      </w:r>
+    </w:p>
+    <w:p>
+      <w:pPr>
+        <w:pStyle w:val="BodyText"/>
+        <w:spacing w:before="44"/>
+        <w:ind w:left="100"/>
+        <w:rPr>
+          <w:b w:val="0"/>
+        </w:rPr>
+      </w:pPr>
+      <w:r>
+        <w:rPr>
+          <w:b w:val="0"/>
+          <w:color w:val="231F20"/>
+        </w:rPr>
+        <w:t>UConn</w:t>
       </w:r>
       <w:r>
         <w:rPr>
@@ -4629,7 +4561,7 @@
           <w:tab w:pos="454" w:val="left" w:leader="none"/>
           <w:tab w:pos="460" w:val="left" w:leader="none"/>
         </w:tabs>
-        <w:spacing w:line="302" w:lineRule="auto" w:before="93" w:after="0"/>
+        <w:spacing w:line="302" w:lineRule="auto" w:before="139" w:after="0"/>
         <w:ind w:left="460" w:right="342" w:hanging="144"/>
         <w:jc w:val="left"/>
         <w:rPr>

</xml_diff>